<commit_message>
finish bab 4 4b k2
</commit_message>
<xml_diff>
--- a/aktualisasi/k2.docx
+++ b/aktualisasi/k2.docx
@@ -1129,6 +1129,15 @@
                 <w:lang w:val="sv-SE"/>
               </w:rPr>
             </w:pPr>
+            <w:r>
+              <w:rPr>
+                <w:rFonts w:ascii="Arial" w:hAnsi="Arial" w:cs="Arial"/>
+                <w:sz w:val="24"/>
+                <w:szCs w:val="24"/>
+                <w:lang w:val="sv-SE"/>
+              </w:rPr>
+              <w:t>Foto lagi nulis di binder</w:t>
+            </w:r>
           </w:p>
         </w:tc>
       </w:tr>
@@ -1167,6 +1176,24 @@
                 <w:lang w:val="sv-SE"/>
               </w:rPr>
             </w:pPr>
+            <w:r>
+              <w:rPr>
+                <w:rFonts w:ascii="Arial" w:hAnsi="Arial" w:cs="Arial"/>
+                <w:sz w:val="24"/>
+                <w:szCs w:val="24"/>
+                <w:lang w:val="sv-SE"/>
+              </w:rPr>
+              <w:t>Foto lagi ngetik</w:t>
+            </w:r>
+            <w:r>
+              <w:rPr>
+                <w:rFonts w:ascii="Arial" w:hAnsi="Arial" w:cs="Arial"/>
+                <w:sz w:val="24"/>
+                <w:szCs w:val="24"/>
+                <w:lang w:val="sv-SE"/>
+              </w:rPr>
+              <w:t xml:space="preserve"> pertanyaan</w:t>
+            </w:r>
           </w:p>
         </w:tc>
       </w:tr>
@@ -1205,6 +1232,15 @@
                 <w:lang w:val="sv-SE"/>
               </w:rPr>
             </w:pPr>
+            <w:r>
+              <w:rPr>
+                <w:rFonts w:ascii="Arial" w:hAnsi="Arial" w:cs="Arial"/>
+                <w:sz w:val="24"/>
+                <w:szCs w:val="24"/>
+                <w:lang w:val="sv-SE"/>
+              </w:rPr>
+              <w:t>Foto lagi ngeprint hasil ngetik</w:t>
+            </w:r>
           </w:p>
         </w:tc>
       </w:tr>
@@ -2263,8 +2299,6 @@
               <w:jc w:val="both"/>
               <w:rPr>
                 <w:rFonts w:ascii="Arial" w:hAnsi="Arial" w:cs="Arial"/>
-                <w:b/>
-                <w:bCs/>
                 <w:sz w:val="24"/>
                 <w:szCs w:val="24"/>
                 <w:lang w:val="sv-SE"/>
@@ -2299,6 +2333,15 @@
                 <w:lang w:val="sv-SE"/>
               </w:rPr>
             </w:pPr>
+            <w:r>
+              <w:rPr>
+                <w:rFonts w:ascii="Arial" w:hAnsi="Arial" w:cs="Arial"/>
+                <w:sz w:val="24"/>
+                <w:szCs w:val="24"/>
+                <w:lang w:val="sv-SE"/>
+              </w:rPr>
+              <w:t>Ngobrol sama bang dian megang lembar pertanyaan</w:t>
+            </w:r>
           </w:p>
         </w:tc>
       </w:tr>
@@ -2314,8 +2357,6 @@
               <w:jc w:val="both"/>
               <w:rPr>
                 <w:rFonts w:ascii="Arial" w:hAnsi="Arial" w:cs="Arial"/>
-                <w:b/>
-                <w:bCs/>
                 <w:sz w:val="24"/>
                 <w:szCs w:val="24"/>
                 <w:lang w:val="sv-SE"/>
@@ -2341,6 +2382,24 @@
                 <w:lang w:val="sv-SE"/>
               </w:rPr>
             </w:pPr>
+            <w:r>
+              <w:rPr>
+                <w:rFonts w:ascii="Arial" w:hAnsi="Arial" w:cs="Arial"/>
+                <w:sz w:val="24"/>
+                <w:szCs w:val="24"/>
+                <w:lang w:val="sv-SE"/>
+              </w:rPr>
+              <w:t>Ngobrol sama bang pur ada</w:t>
+            </w:r>
+            <w:r>
+              <w:rPr>
+                <w:rFonts w:ascii="Arial" w:hAnsi="Arial" w:cs="Arial"/>
+                <w:sz w:val="24"/>
+                <w:szCs w:val="24"/>
+                <w:lang w:val="sv-SE"/>
+              </w:rPr>
+              <w:t xml:space="preserve"> bundel arsip</w:t>
+            </w:r>
           </w:p>
         </w:tc>
       </w:tr>
@@ -2383,6 +2442,15 @@
                 <w:lang w:val="sv-SE"/>
               </w:rPr>
             </w:pPr>
+            <w:r>
+              <w:rPr>
+                <w:rFonts w:ascii="Arial" w:hAnsi="Arial" w:cs="Arial"/>
+                <w:sz w:val="24"/>
+                <w:szCs w:val="24"/>
+                <w:lang w:val="sv-SE"/>
+              </w:rPr>
+              <w:t>Ngobrol sama bang hanif megang dokumen dispo</w:t>
+            </w:r>
           </w:p>
         </w:tc>
       </w:tr>
@@ -3385,11 +3453,9 @@
           <w:p>
             <w:pPr>
               <w:spacing w:after="0" w:line="360" w:lineRule="auto"/>
-              <w:jc w:val="center"/>
-              <w:rPr>
-                <w:rFonts w:ascii="Arial" w:hAnsi="Arial" w:cs="Arial"/>
-                <w:b/>
-                <w:bCs/>
+              <w:jc w:val="both"/>
+              <w:rPr>
+                <w:rFonts w:ascii="Arial" w:hAnsi="Arial" w:cs="Arial"/>
                 <w:sz w:val="24"/>
                 <w:szCs w:val="24"/>
                 <w:lang w:val="sv-SE"/>
@@ -3424,6 +3490,33 @@
                 <w:lang w:val="sv-SE"/>
               </w:rPr>
             </w:pPr>
+            <w:r>
+              <w:rPr>
+                <w:rFonts w:ascii="Arial" w:hAnsi="Arial" w:cs="Arial"/>
+                <w:sz w:val="24"/>
+                <w:szCs w:val="24"/>
+                <w:lang w:val="sv-SE"/>
+              </w:rPr>
+              <w:t xml:space="preserve">Ngobrol sama bang dian </w:t>
+            </w:r>
+            <w:r>
+              <w:rPr>
+                <w:rFonts w:ascii="Arial" w:hAnsi="Arial" w:cs="Arial"/>
+                <w:sz w:val="24"/>
+                <w:szCs w:val="24"/>
+                <w:lang w:val="sv-SE"/>
+              </w:rPr>
+              <w:t>sambil</w:t>
+            </w:r>
+            <w:r>
+              <w:rPr>
+                <w:rFonts w:ascii="Arial" w:hAnsi="Arial" w:cs="Arial"/>
+                <w:sz w:val="24"/>
+                <w:szCs w:val="24"/>
+                <w:lang w:val="sv-SE"/>
+              </w:rPr>
+              <w:t xml:space="preserve"> nulis di binder</w:t>
+            </w:r>
           </w:p>
         </w:tc>
       </w:tr>
@@ -3466,6 +3559,33 @@
                 <w:lang w:val="sv-SE"/>
               </w:rPr>
             </w:pPr>
+            <w:r>
+              <w:rPr>
+                <w:rFonts w:ascii="Arial" w:hAnsi="Arial" w:cs="Arial"/>
+                <w:sz w:val="24"/>
+                <w:szCs w:val="24"/>
+                <w:lang w:val="sv-SE"/>
+              </w:rPr>
+              <w:t xml:space="preserve">Ngobrol sama bang pur </w:t>
+            </w:r>
+            <w:r>
+              <w:rPr>
+                <w:rFonts w:ascii="Arial" w:hAnsi="Arial" w:cs="Arial"/>
+                <w:sz w:val="24"/>
+                <w:szCs w:val="24"/>
+                <w:lang w:val="sv-SE"/>
+              </w:rPr>
+              <w:t>sambil</w:t>
+            </w:r>
+            <w:r>
+              <w:rPr>
+                <w:rFonts w:ascii="Arial" w:hAnsi="Arial" w:cs="Arial"/>
+                <w:sz w:val="24"/>
+                <w:szCs w:val="24"/>
+                <w:lang w:val="sv-SE"/>
+              </w:rPr>
+              <w:t xml:space="preserve"> nulis di binder</w:t>
+            </w:r>
           </w:p>
         </w:tc>
       </w:tr>
@@ -3508,12 +3628,38 @@
                 <w:lang w:val="sv-SE"/>
               </w:rPr>
             </w:pPr>
+            <w:r>
+              <w:rPr>
+                <w:rFonts w:ascii="Arial" w:hAnsi="Arial" w:cs="Arial"/>
+                <w:sz w:val="24"/>
+                <w:szCs w:val="24"/>
+                <w:lang w:val="sv-SE"/>
+              </w:rPr>
+              <w:t xml:space="preserve">Ngobrol sama bang hanif </w:t>
+            </w:r>
+            <w:r>
+              <w:rPr>
+                <w:rFonts w:ascii="Arial" w:hAnsi="Arial" w:cs="Arial"/>
+                <w:sz w:val="24"/>
+                <w:szCs w:val="24"/>
+                <w:lang w:val="sv-SE"/>
+              </w:rPr>
+              <w:t>sambil</w:t>
+            </w:r>
+            <w:r>
+              <w:rPr>
+                <w:rFonts w:ascii="Arial" w:hAnsi="Arial" w:cs="Arial"/>
+                <w:sz w:val="24"/>
+                <w:szCs w:val="24"/>
+                <w:lang w:val="sv-SE"/>
+              </w:rPr>
+              <w:t xml:space="preserve"> nulis di binder</w:t>
+            </w:r>
           </w:p>
         </w:tc>
       </w:tr>
       <w:bookmarkEnd w:id="0"/>
     </w:tbl>
-    <w:p/>
     <w:p/>
     <w:sectPr>
       <w:pgSz w:w="16838" w:h="11906" w:orient="landscape"/>
@@ -4743,6 +4889,7 @@
   <w:style w:type="character" w:default="1" w:styleId="DefaultParagraphFont">
     <w:name w:val="Default Paragraph Font"/>
     <w:uiPriority w:val="1"/>
+    <w:semiHidden/>
     <w:unhideWhenUsed/>
   </w:style>
   <w:style w:type="table" w:default="1" w:styleId="TableNormal">

</xml_diff>